<commit_message>
Update Gerencia de Escopo
</commit_message>
<xml_diff>
--- a/pgp/03 - Gerência de Escopo - EAP.docx
+++ b/pgp/03 - Gerência de Escopo - EAP.docx
@@ -367,7 +367,19 @@
               <w:rPr>
                 <w:rFonts w:ascii="Tw Cen MT" w:hAnsi="Tw Cen MT"/>
               </w:rPr>
-              <w:t>Marcos Eugenio</w:t>
+              <w:t>Marcos Eug</w:t>
+            </w:r>
+            <w:r>
+              <w:rPr>
+                <w:rFonts w:ascii="Tw Cen MT" w:hAnsi="Tw Cen MT"/>
+              </w:rPr>
+              <w:t>ê</w:t>
+            </w:r>
+            <w:r>
+              <w:rPr>
+                <w:rFonts w:ascii="Tw Cen MT" w:hAnsi="Tw Cen MT"/>
+              </w:rPr>
+              <w:t>nio</w:t>
             </w:r>
           </w:p>
         </w:tc>
@@ -794,7 +806,15 @@
                 <w:bCs/>
                 <w:i/>
               </w:rPr>
-              <w:t>6 horas semanais;</w:t>
+              <w:t>1</w:t>
+            </w:r>
+            <w:r>
+              <w:rPr>
+                <w:rFonts w:ascii="Tw Cen MT" w:hAnsi="Tw Cen MT"/>
+                <w:bCs/>
+                <w:i/>
+              </w:rPr>
+              <w:t xml:space="preserve"> hora;</w:t>
             </w:r>
           </w:p>
           <w:p>
@@ -846,7 +866,23 @@
                 <w:bCs/>
                 <w:iCs/>
               </w:rPr>
-              <w:t>, duração de 10 horas</w:t>
+              <w:t xml:space="preserve">, duração de </w:t>
+            </w:r>
+            <w:r>
+              <w:rPr>
+                <w:rFonts w:ascii="Tw Cen MT" w:hAnsi="Tw Cen MT"/>
+                <w:bCs/>
+                <w:iCs/>
+              </w:rPr>
+              <w:t>6</w:t>
+            </w:r>
+            <w:r>
+              <w:rPr>
+                <w:rFonts w:ascii="Tw Cen MT" w:hAnsi="Tw Cen MT"/>
+                <w:bCs/>
+                <w:iCs/>
+              </w:rPr>
+              <w:t xml:space="preserve"> horas</w:t>
             </w:r>
             <w:r>
               <w:rPr>
@@ -1364,7 +1400,23 @@
                 <w:bCs/>
                 <w:i/>
               </w:rPr>
-              <w:t xml:space="preserve"> de Modelagem e Gerente de Projetos;</w:t>
+              <w:t xml:space="preserve"> de Modelagem e Gerente de Projetos</w:t>
+            </w:r>
+            <w:r>
+              <w:rPr>
+                <w:rFonts w:ascii="Tw Cen MT" w:hAnsi="Tw Cen MT"/>
+                <w:bCs/>
+                <w:i/>
+              </w:rPr>
+              <w:t>, duração de 2 horas</w:t>
+            </w:r>
+            <w:r>
+              <w:rPr>
+                <w:rFonts w:ascii="Tw Cen MT" w:hAnsi="Tw Cen MT"/>
+                <w:bCs/>
+                <w:i/>
+              </w:rPr>
+              <w:t>;</w:t>
             </w:r>
           </w:p>
           <w:p>
@@ -1407,7 +1459,23 @@
                 <w:bCs/>
                 <w:i/>
               </w:rPr>
-              <w:t>– Responsáveis: Analista de Comunicação e Analista de Modelagem;</w:t>
+              <w:t>– Responsáveis: Analista de Comunicação e Analista de Modelagem</w:t>
+            </w:r>
+            <w:r>
+              <w:rPr>
+                <w:rFonts w:ascii="Tw Cen MT" w:hAnsi="Tw Cen MT"/>
+                <w:bCs/>
+                <w:i/>
+              </w:rPr>
+              <w:t>, duração de 1 hora</w:t>
+            </w:r>
+            <w:r>
+              <w:rPr>
+                <w:rFonts w:ascii="Tw Cen MT" w:hAnsi="Tw Cen MT"/>
+                <w:bCs/>
+                <w:i/>
+              </w:rPr>
+              <w:t>;</w:t>
             </w:r>
           </w:p>
           <w:p>
@@ -1765,47 +1833,47 @@
         <v:path o:extrusionok="f" gradientshapeok="t" o:connecttype="rect"/>
         <o:lock v:ext="edit" aspectratio="t"/>
       </v:shapetype>
-      <v:shape id="_x0000_i1170" type="#_x0000_t75" style="width:3in;height:3in" o:bullet="t"/>
+      <v:shape id="_x0000_i1053" type="#_x0000_t75" style="width:3in;height:3in" o:bullet="t"/>
     </w:pict>
   </w:numPicBullet>
   <w:numPicBullet w:numPicBulletId="1">
     <w:pict>
-      <v:shape id="_x0000_i1171" type="#_x0000_t75" style="width:3in;height:3in" o:bullet="t"/>
+      <v:shape id="_x0000_i1054" type="#_x0000_t75" style="width:3in;height:3in" o:bullet="t"/>
     </w:pict>
   </w:numPicBullet>
   <w:numPicBullet w:numPicBulletId="2">
     <w:pict>
-      <v:shape id="_x0000_i1172" type="#_x0000_t75" style="width:3in;height:3in" o:bullet="t"/>
+      <v:shape id="_x0000_i1055" type="#_x0000_t75" style="width:3in;height:3in" o:bullet="t"/>
     </w:pict>
   </w:numPicBullet>
   <w:numPicBullet w:numPicBulletId="3">
     <w:pict>
-      <v:shape id="_x0000_i1173" type="#_x0000_t75" style="width:3in;height:3in" o:bullet="t"/>
+      <v:shape id="_x0000_i1056" type="#_x0000_t75" style="width:3in;height:3in" o:bullet="t"/>
     </w:pict>
   </w:numPicBullet>
   <w:numPicBullet w:numPicBulletId="4">
     <w:pict>
-      <v:shape id="_x0000_i1174" type="#_x0000_t75" style="width:3in;height:3in" o:bullet="t"/>
+      <v:shape id="_x0000_i1057" type="#_x0000_t75" style="width:3in;height:3in" o:bullet="t"/>
     </w:pict>
   </w:numPicBullet>
   <w:numPicBullet w:numPicBulletId="5">
     <w:pict>
-      <v:shape id="_x0000_i1175" type="#_x0000_t75" style="width:3in;height:3in" o:bullet="t"/>
+      <v:shape id="_x0000_i1058" type="#_x0000_t75" style="width:3in;height:3in" o:bullet="t"/>
     </w:pict>
   </w:numPicBullet>
   <w:numPicBullet w:numPicBulletId="6">
     <w:pict>
-      <v:shape id="_x0000_i1176" type="#_x0000_t75" style="width:3in;height:3in" o:bullet="t"/>
+      <v:shape id="_x0000_i1059" type="#_x0000_t75" style="width:3in;height:3in" o:bullet="t"/>
     </w:pict>
   </w:numPicBullet>
   <w:numPicBullet w:numPicBulletId="7">
     <w:pict>
-      <v:shape id="_x0000_i1177" type="#_x0000_t75" style="width:3in;height:3in" o:bullet="t"/>
+      <v:shape id="_x0000_i1060" type="#_x0000_t75" style="width:3in;height:3in" o:bullet="t"/>
     </w:pict>
   </w:numPicBullet>
   <w:numPicBullet w:numPicBulletId="8">
     <w:pict>
-      <v:shape id="_x0000_i1178" type="#_x0000_t75" style="width:3in;height:3in" o:bullet="t"/>
+      <v:shape id="_x0000_i1061" type="#_x0000_t75" style="width:3in;height:3in" o:bullet="t"/>
     </w:pict>
   </w:numPicBullet>
   <w:abstractNum w:abstractNumId="0" w15:restartNumberingAfterBreak="0">

</xml_diff>